<commit_message>
added challenges from VC blog
</commit_message>
<xml_diff>
--- a/Backdoor Design and Testing.docx
+++ b/Backdoor Design and Testing.docx
@@ -70,6 +70,14 @@
     </w:p>
     <w:sdt>
       <w:sdtPr>
+        <w:rPr>
+          <w:rFonts w:asciiTheme="minorHAnsi" w:eastAsiaTheme="minorEastAsia" w:hAnsiTheme="minorHAnsi" w:cstheme="minorBidi"/>
+          <w:b w:val="0"/>
+          <w:bCs w:val="0"/>
+          <w:color w:val="auto"/>
+          <w:sz w:val="24"/>
+          <w:szCs w:val="24"/>
+        </w:rPr>
         <w:id w:val="-1437361894"/>
         <w:docPartObj>
           <w:docPartGallery w:val="Table of Contents"/>
@@ -78,11 +86,7 @@
       </w:sdtPr>
       <w:sdtEndPr>
         <w:rPr>
-          <w:rFonts w:asciiTheme="minorHAnsi" w:eastAsiaTheme="minorEastAsia" w:hAnsiTheme="minorHAnsi" w:cstheme="minorBidi"/>
           <w:noProof/>
-          <w:color w:val="auto"/>
-          <w:sz w:val="24"/>
-          <w:szCs w:val="24"/>
         </w:rPr>
       </w:sdtEndPr>
       <w:sdtContent>
@@ -1218,13 +1222,203 @@
     </w:p>
     <w:p>
       <w:pPr>
-        <w:rPr>
-          <w:rFonts w:ascii="Calibri" w:eastAsiaTheme="majorEastAsia" w:hAnsi="Calibri" w:cstheme="majorBidi"/>
-          <w:b/>
-          <w:bCs/>
-          <w:color w:val="345A8A" w:themeColor="accent1" w:themeShade="B5"/>
-          <w:sz w:val="32"/>
-          <w:szCs w:val="32"/>
+        <w:pStyle w:val="Heading1"/>
+        <w:rPr>
+          <w:rFonts w:ascii="Calibri" w:hAnsi="Calibri"/>
+        </w:rPr>
+      </w:pPr>
+      <w:r>
+        <w:rPr>
+          <w:rFonts w:ascii="Calibri" w:hAnsi="Calibri"/>
+        </w:rPr>
+        <w:t>Challenges</w:t>
+      </w:r>
+    </w:p>
+    <w:p/>
+    <w:p>
+      <w:pPr>
+        <w:rPr>
+          <w:i/>
+        </w:rPr>
+      </w:pPr>
+      <w:r>
+        <w:rPr>
+          <w:i/>
+        </w:rPr>
+        <w:t>Bypass host and network firewalls. Bypass Firewall Appliances</w:t>
+      </w:r>
+    </w:p>
+    <w:p/>
+    <w:p>
+      <w:r>
+        <w:t xml:space="preserve">Our client and server applications utilize </w:t>
+      </w:r>
+      <w:proofErr w:type="spellStart"/>
+      <w:r>
+        <w:rPr>
+          <w:i/>
+          <w:iCs/>
+        </w:rPr>
+        <w:t>libpcap</w:t>
+      </w:r>
+      <w:proofErr w:type="spellEnd"/>
+      <w:r>
+        <w:t>, a Linux raw socket library for packet crafting. The unique thing about our backdoor application is that it reads packets on the network card level. Firewalls operate on the application layer and by the time they drop our packets, our application has already received (and parsed) them. That takes care of host firewalls. Network firewalls are a little more challenging, but this challenge is overcome by the covert communication (below).</w:t>
+      </w:r>
+    </w:p>
+    <w:p>
+      <w:pPr>
+        <w:rPr>
+          <w:i/>
+        </w:rPr>
+      </w:pPr>
+    </w:p>
+    <w:p>
+      <w:pPr>
+        <w:rPr>
+          <w:i/>
+        </w:rPr>
+      </w:pPr>
+      <w:r>
+        <w:rPr>
+          <w:i/>
+        </w:rPr>
+        <w:t xml:space="preserve">Communicate over a covert-channel and go undetected by an IDS or </w:t>
+      </w:r>
+      <w:proofErr w:type="spellStart"/>
+      <w:r>
+        <w:rPr>
+          <w:i/>
+        </w:rPr>
+        <w:t>TCPDump</w:t>
+      </w:r>
+      <w:proofErr w:type="spellEnd"/>
+      <w:r>
+        <w:rPr>
+          <w:i/>
+        </w:rPr>
+        <w:t xml:space="preserve"> traces.</w:t>
+      </w:r>
+    </w:p>
+    <w:p/>
+    <w:p>
+      <w:r>
+        <w:t xml:space="preserve">To overcome this challenge, we’ll need a solid understanding of both the TCP protocol, as well as how IDS systems work. It’s important to clarify that when we say “covert channel” we are not referring to encryption. Encryption is the opposite of covert as your messages are </w:t>
+      </w:r>
+      <w:r>
+        <w:rPr>
+          <w:i/>
+          <w:iCs/>
+        </w:rPr>
+        <w:t>obviously</w:t>
+      </w:r>
+      <w:r>
+        <w:t xml:space="preserve"> hidden. We want to communicate in a way where somebody looking at our traffic will not only not know what we are communicating, but not know we are communicating in the first place. In order to hide our messages we need to disguise our traffic as “common” traffic. Step 1: get rid of the payload field. IDSs almost always analyze payloads as most exploits utilize it. Step 2: disguise our traffic. How do we communicate without using the TCP payload/data field? Well, we need to use a different field. There are many TCP fields that are irrelevant to packets arriving. Our application hides the payload in the TCP Window field and sends data one byte at a time until we are done communicating (when we send a FIN packet). We set the SYN flag on our packets to mimic an incoming connection request. To an IDS or naked eye looking at captures, our communication will merely appear to be normal incoming connections request. On a web server receiving hundreds or thousands of SYN packets, it becomes next to impossible to separate our backdoor traffic from legitimate traffic and because no firewall in front a web server would </w:t>
+      </w:r>
+      <w:r>
+        <w:rPr>
+          <w:i/>
+          <w:iCs/>
+        </w:rPr>
+        <w:t>ever</w:t>
+      </w:r>
+      <w:r>
+        <w:t xml:space="preserve"> drop SYN requests to port 80, we have effectively </w:t>
+      </w:r>
+      <w:proofErr w:type="gramStart"/>
+      <w:r>
+        <w:t>bypassed  a</w:t>
+      </w:r>
+      <w:proofErr w:type="gramEnd"/>
+      <w:r>
+        <w:t xml:space="preserve"> network</w:t>
+      </w:r>
+      <w:r>
+        <w:t xml:space="preserve"> firewall. </w:t>
+      </w:r>
+      <w:proofErr w:type="gramStart"/>
+      <w:r>
+        <w:t>Challenge 1 overcome</w:t>
+      </w:r>
+      <w:proofErr w:type="gramEnd"/>
+      <w:r>
+        <w:t>.</w:t>
+      </w:r>
+    </w:p>
+    <w:p/>
+    <w:p>
+      <w:pPr>
+        <w:rPr>
+          <w:i/>
+        </w:rPr>
+      </w:pPr>
+      <w:r>
+        <w:rPr>
+          <w:i/>
+        </w:rPr>
+        <w:t>Hide our backdoor on the compromised system</w:t>
+      </w:r>
+    </w:p>
+    <w:p>
+      <w:pPr>
+        <w:rPr>
+          <w:i/>
+        </w:rPr>
+      </w:pPr>
+    </w:p>
+    <w:p>
+      <w:r>
+        <w:t xml:space="preserve">Any half-decent system admin will notice a process running on a system called “backdoor.” How do we get past this? Simple. Linux has hundreds of start-up processes that are automatically running (and vital to core functionality). Our </w:t>
+      </w:r>
+      <w:proofErr w:type="spellStart"/>
+      <w:r>
+        <w:t>server.rb</w:t>
+      </w:r>
+      <w:proofErr w:type="spellEnd"/>
+      <w:r>
+        <w:t xml:space="preserve"> application simply spawns a process, re-names it to something like </w:t>
+      </w:r>
+      <w:r>
+        <w:rPr>
+          <w:i/>
+          <w:iCs/>
+        </w:rPr>
+        <w:t>/</w:t>
+      </w:r>
+      <w:proofErr w:type="spellStart"/>
+      <w:r>
+        <w:rPr>
+          <w:i/>
+          <w:iCs/>
+        </w:rPr>
+        <w:t>sbin</w:t>
+      </w:r>
+      <w:proofErr w:type="spellEnd"/>
+      <w:r>
+        <w:rPr>
+          <w:i/>
+          <w:iCs/>
+        </w:rPr>
+        <w:t>/</w:t>
+      </w:r>
+      <w:proofErr w:type="spellStart"/>
+      <w:r>
+        <w:rPr>
+          <w:i/>
+          <w:iCs/>
+        </w:rPr>
+        <w:t>init</w:t>
+      </w:r>
+      <w:proofErr w:type="spellEnd"/>
+      <w:r>
+        <w:t xml:space="preserve"> and we’re in business. Which process you choose largely depends on the context you’re using this application in. To avoid detection, applications like these should be designed on a per-environment, per-use basis. Yes, that’s a lot of work. Yes, it’s the only way to not get caught. For a lazy or impatient hacker, it’s only a matter of time before they get caught.</w:t>
+      </w:r>
+    </w:p>
+    <w:p/>
+    <w:p>
+      <w:pPr>
+        <w:rPr>
+          <w:rFonts w:ascii="Calibri" w:hAnsi="Calibri"/>
         </w:rPr>
       </w:pPr>
       <w:r>
@@ -1243,6 +1437,8 @@
         </w:rPr>
       </w:pPr>
       <w:bookmarkStart w:id="3" w:name="_Toc232586906"/>
+      <w:bookmarkStart w:id="4" w:name="_GoBack"/>
+      <w:bookmarkEnd w:id="4"/>
       <w:proofErr w:type="spellStart"/>
       <w:r>
         <w:rPr>
@@ -1299,11 +1495,11 @@
       <w:pPr>
         <w:pStyle w:val="Heading2"/>
       </w:pPr>
-      <w:bookmarkStart w:id="4" w:name="_Toc232586907"/>
+      <w:bookmarkStart w:id="5" w:name="_Toc232586907"/>
       <w:r>
         <w:t>Server</w:t>
       </w:r>
-      <w:bookmarkEnd w:id="4"/>
+      <w:bookmarkEnd w:id="5"/>
     </w:p>
     <w:p/>
     <w:p>
@@ -1792,11 +1988,11 @@
       <w:pPr>
         <w:pStyle w:val="Heading2"/>
       </w:pPr>
-      <w:bookmarkStart w:id="5" w:name="_Toc232586908"/>
+      <w:bookmarkStart w:id="6" w:name="_Toc232586908"/>
       <w:r>
         <w:t>Client</w:t>
       </w:r>
-      <w:bookmarkEnd w:id="5"/>
+      <w:bookmarkEnd w:id="6"/>
     </w:p>
     <w:p/>
     <w:p>
@@ -2237,11 +2433,11 @@
       <w:pPr>
         <w:pStyle w:val="Heading1"/>
       </w:pPr>
-      <w:bookmarkStart w:id="6" w:name="_Toc232586909"/>
+      <w:bookmarkStart w:id="7" w:name="_Toc232586909"/>
       <w:r>
         <w:t>Tests</w:t>
       </w:r>
-      <w:bookmarkEnd w:id="6"/>
+      <w:bookmarkEnd w:id="7"/>
     </w:p>
     <w:p>
       <w:pPr>
@@ -3031,21 +3227,21 @@
       <w:pPr>
         <w:pStyle w:val="Heading2"/>
       </w:pPr>
-      <w:bookmarkStart w:id="7" w:name="_Toc232586910"/>
+      <w:bookmarkStart w:id="8" w:name="_Toc232586910"/>
       <w:r>
         <w:t>Evidence</w:t>
       </w:r>
-      <w:bookmarkEnd w:id="7"/>
+      <w:bookmarkEnd w:id="8"/>
     </w:p>
     <w:p>
       <w:pPr>
         <w:pStyle w:val="Heading3"/>
       </w:pPr>
-      <w:bookmarkStart w:id="8" w:name="_Toc232586911"/>
+      <w:bookmarkStart w:id="9" w:name="_Toc232586911"/>
       <w:r>
         <w:t>Test 1: Covert Channel</w:t>
       </w:r>
-      <w:bookmarkEnd w:id="8"/>
+      <w:bookmarkEnd w:id="9"/>
     </w:p>
     <w:p/>
     <w:p>
@@ -6845,8 +7041,6 @@
       <w:pPr>
         <w:pStyle w:val="Heading3"/>
       </w:pPr>
-      <w:bookmarkStart w:id="9" w:name="_GoBack"/>
-      <w:bookmarkEnd w:id="9"/>
     </w:p>
     <w:p>
       <w:pPr>
@@ -7757,6 +7951,114 @@
     </w:lvl>
   </w:abstractNum>
   <w:abstractNum w:abstractNumId="1">
+    <w:nsid w:val="00000002"/>
+    <w:multiLevelType w:val="hybridMultilevel"/>
+    <w:tmpl w:val="00000002"/>
+    <w:lvl w:ilvl="0" w:tplc="00000065">
+      <w:start w:val="1"/>
+      <w:numFmt w:val="bullet"/>
+      <w:lvlText w:val="•"/>
+      <w:lvlJc w:val="left"/>
+      <w:pPr>
+        <w:ind w:left="720" w:hanging="360"/>
+      </w:pPr>
+    </w:lvl>
+    <w:lvl w:ilvl="1" w:tplc="FFFFFFFF">
+      <w:numFmt w:val="decimal"/>
+      <w:lvlText w:val=""/>
+      <w:lvlJc w:val="left"/>
+    </w:lvl>
+    <w:lvl w:ilvl="2" w:tplc="FFFFFFFF">
+      <w:numFmt w:val="decimal"/>
+      <w:lvlText w:val=""/>
+      <w:lvlJc w:val="left"/>
+    </w:lvl>
+    <w:lvl w:ilvl="3" w:tplc="FFFFFFFF">
+      <w:numFmt w:val="decimal"/>
+      <w:lvlText w:val=""/>
+      <w:lvlJc w:val="left"/>
+    </w:lvl>
+    <w:lvl w:ilvl="4" w:tplc="FFFFFFFF">
+      <w:numFmt w:val="decimal"/>
+      <w:lvlText w:val=""/>
+      <w:lvlJc w:val="left"/>
+    </w:lvl>
+    <w:lvl w:ilvl="5" w:tplc="FFFFFFFF">
+      <w:numFmt w:val="decimal"/>
+      <w:lvlText w:val=""/>
+      <w:lvlJc w:val="left"/>
+    </w:lvl>
+    <w:lvl w:ilvl="6" w:tplc="FFFFFFFF">
+      <w:numFmt w:val="decimal"/>
+      <w:lvlText w:val=""/>
+      <w:lvlJc w:val="left"/>
+    </w:lvl>
+    <w:lvl w:ilvl="7" w:tplc="FFFFFFFF">
+      <w:numFmt w:val="decimal"/>
+      <w:lvlText w:val=""/>
+      <w:lvlJc w:val="left"/>
+    </w:lvl>
+    <w:lvl w:ilvl="8" w:tplc="FFFFFFFF">
+      <w:numFmt w:val="decimal"/>
+      <w:lvlText w:val=""/>
+      <w:lvlJc w:val="left"/>
+    </w:lvl>
+  </w:abstractNum>
+  <w:abstractNum w:abstractNumId="2">
+    <w:nsid w:val="00000003"/>
+    <w:multiLevelType w:val="hybridMultilevel"/>
+    <w:tmpl w:val="00000003"/>
+    <w:lvl w:ilvl="0" w:tplc="000000C9">
+      <w:start w:val="1"/>
+      <w:numFmt w:val="bullet"/>
+      <w:lvlText w:val="•"/>
+      <w:lvlJc w:val="left"/>
+      <w:pPr>
+        <w:ind w:left="720" w:hanging="360"/>
+      </w:pPr>
+    </w:lvl>
+    <w:lvl w:ilvl="1" w:tplc="FFFFFFFF">
+      <w:numFmt w:val="decimal"/>
+      <w:lvlText w:val=""/>
+      <w:lvlJc w:val="left"/>
+    </w:lvl>
+    <w:lvl w:ilvl="2" w:tplc="FFFFFFFF">
+      <w:numFmt w:val="decimal"/>
+      <w:lvlText w:val=""/>
+      <w:lvlJc w:val="left"/>
+    </w:lvl>
+    <w:lvl w:ilvl="3" w:tplc="FFFFFFFF">
+      <w:numFmt w:val="decimal"/>
+      <w:lvlText w:val=""/>
+      <w:lvlJc w:val="left"/>
+    </w:lvl>
+    <w:lvl w:ilvl="4" w:tplc="FFFFFFFF">
+      <w:numFmt w:val="decimal"/>
+      <w:lvlText w:val=""/>
+      <w:lvlJc w:val="left"/>
+    </w:lvl>
+    <w:lvl w:ilvl="5" w:tplc="FFFFFFFF">
+      <w:numFmt w:val="decimal"/>
+      <w:lvlText w:val=""/>
+      <w:lvlJc w:val="left"/>
+    </w:lvl>
+    <w:lvl w:ilvl="6" w:tplc="FFFFFFFF">
+      <w:numFmt w:val="decimal"/>
+      <w:lvlText w:val=""/>
+      <w:lvlJc w:val="left"/>
+    </w:lvl>
+    <w:lvl w:ilvl="7" w:tplc="FFFFFFFF">
+      <w:numFmt w:val="decimal"/>
+      <w:lvlText w:val=""/>
+      <w:lvlJc w:val="left"/>
+    </w:lvl>
+    <w:lvl w:ilvl="8" w:tplc="FFFFFFFF">
+      <w:numFmt w:val="decimal"/>
+      <w:lvlText w:val=""/>
+      <w:lvlJc w:val="left"/>
+    </w:lvl>
+  </w:abstractNum>
+  <w:abstractNum w:abstractNumId="3">
     <w:nsid w:val="6FAC74E5"/>
     <w:multiLevelType w:val="hybridMultilevel"/>
     <w:tmpl w:val="71C86E66"/>
@@ -7873,7 +8175,13 @@
     <w:abstractNumId w:val="0"/>
   </w:num>
   <w:num w:numId="2">
+    <w:abstractNumId w:val="3"/>
+  </w:num>
+  <w:num w:numId="3">
     <w:abstractNumId w:val="1"/>
+  </w:num>
+  <w:num w:numId="4">
+    <w:abstractNumId w:val="2"/>
   </w:num>
 </w:numbering>
 </file>
@@ -8106,7 +8414,6 @@
   <w:style w:type="character" w:default="1" w:styleId="DefaultParagraphFont">
     <w:name w:val="Default Paragraph Font"/>
     <w:uiPriority w:val="1"/>
-    <w:semiHidden/>
     <w:unhideWhenUsed/>
   </w:style>
   <w:style w:type="table" w:default="1" w:styleId="TableNormal">
@@ -8807,7 +9114,6 @@
   <w:style w:type="character" w:default="1" w:styleId="DefaultParagraphFont">
     <w:name w:val="Default Paragraph Font"/>
     <w:uiPriority w:val="1"/>
-    <w:semiHidden/>
     <w:unhideWhenUsed/>
   </w:style>
   <w:style w:type="table" w:default="1" w:styleId="TableNormal">
@@ -9605,7 +9911,7 @@
 </file>
 
 <file path=customXml/itemProps1.xml><?xml version="1.0" encoding="utf-8"?>
-<ds:datastoreItem xmlns:ds="http://schemas.openxmlformats.org/officeDocument/2006/customXml" ds:itemID="{1D036827-7589-3148-96A4-DBF7B00B55E7}">
+<ds:datastoreItem xmlns:ds="http://schemas.openxmlformats.org/officeDocument/2006/customXml" ds:itemID="{2B8E3404-8686-7643-B943-25FE55EF6F2A}">
   <ds:schemaRefs>
     <ds:schemaRef ds:uri="http://schemas.openxmlformats.org/officeDocument/2006/bibliography"/>
   </ds:schemaRefs>

</xml_diff>